<commit_message>
Fixes on quicksort.erl Doku finished.
</commit_message>
<xml_diff>
--- a/aufgabe_3/AD_A3_Skizze.docx
+++ b/aufgabe_3/AD_A3_Skizze.docx
@@ -40,22 +40,15 @@
           <w:numId w:val="2"/>
         </w:numPr>
       </w:pPr>
-      <w:proofErr w:type="spellStart"/>
       <w:r>
         <w:t>quicksortRekursiv</w:t>
       </w:r>
-      <w:proofErr w:type="spellEnd"/>
       <w:r>
         <w:t>,</w:t>
       </w:r>
       <w:r>
-        <w:t xml:space="preserve"> </w:t>
-      </w:r>
-      <w:proofErr w:type="spellStart"/>
-      <w:r>
-        <w:t>quicksortRandom</w:t>
-      </w:r>
-      <w:proofErr w:type="spellEnd"/>
+        <w:t xml:space="preserve"> quicksortRandom</w:t>
+      </w:r>
     </w:p>
     <w:p>
       <w:pPr>
@@ -119,7 +112,23 @@
         <w:t>Bearbeitungszeitraum</w:t>
       </w:r>
       <w:r>
-        <w:t>: 19.11.2014 10:00 - XXX</w:t>
+        <w:t xml:space="preserve">: 19.11.2014 10:00 </w:t>
+      </w:r>
+      <w:r>
+        <w:t>– 12:15</w:t>
+      </w:r>
+      <w:r>
+        <w:br/>
+      </w:r>
+      <w:r>
+        <w:tab/>
+      </w:r>
+      <w:r>
+        <w:tab/>
+      </w:r>
+      <w:r>
+        <w:tab/>
+        <w:t>26.11.2014 09:00 – 10:30</w:t>
       </w:r>
     </w:p>
     <w:p>
@@ -134,7 +143,21 @@
         <w:t>Aktueller Stand</w:t>
       </w:r>
       <w:r>
-        <w:t>: Skizze ist fertiggestellt und Verständnis ist vorhanden. Außerdem wurden Teile zum Testen des Verständnissen und der Realisierbarkeit implementiert.</w:t>
+        <w:t xml:space="preserve">: Skizze ist fertiggestellt und Verständnis ist vorhanden. </w:t>
+      </w:r>
+      <w:r>
+        <w:rPr>
+          <w:rFonts w:asciiTheme="minorHAnsi" w:eastAsiaTheme="majorEastAsia" w:hAnsiTheme="minorHAnsi" w:cstheme="minorBidi"/>
+          <w:color w:val="auto"/>
+          <w:sz w:val="20"/>
+          <w:szCs w:val="20"/>
+          <w:bdr w:val="none" w:sz="0" w:space="0" w:color="auto"/>
+          <w:lang w:eastAsia="en-US"/>
+        </w:rPr>
+        <w:t>quicksortRekursiv</w:t>
+      </w:r>
+      <w:r>
+        <w:t xml:space="preserve"> ist fertig implementiert.</w:t>
       </w:r>
     </w:p>
     <w:p>
@@ -151,30 +174,20 @@
       </w:r>
     </w:p>
     <w:p>
+      <w:pPr>
+        <w:pStyle w:val="berschrift2"/>
+      </w:pPr>
+      <w:r>
+        <w:t>Übersicht</w:t>
+      </w:r>
+    </w:p>
+    <w:p>
       <w:r>
         <w:t>Der QuickSort-Algorithmus arbeitet nach dem Prinzip „Teile-und-herrsche“ („</w:t>
       </w:r>
-      <w:proofErr w:type="spellStart"/>
-      <w:r>
-        <w:t>divide</w:t>
-      </w:r>
-      <w:proofErr w:type="spellEnd"/>
-      <w:r>
-        <w:t xml:space="preserve"> </w:t>
-      </w:r>
-      <w:proofErr w:type="spellStart"/>
-      <w:r>
-        <w:t>and</w:t>
-      </w:r>
-      <w:proofErr w:type="spellEnd"/>
-      <w:r>
-        <w:t xml:space="preserve"> </w:t>
-      </w:r>
-      <w:proofErr w:type="spellStart"/>
-      <w:r>
-        <w:t>conquer</w:t>
-      </w:r>
-      <w:proofErr w:type="spellEnd"/>
+      <w:r>
+        <w:t>divide and conquer</w:t>
+      </w:r>
       <w:r>
         <w:t>“).</w:t>
       </w:r>
@@ -183,154 +196,323 @@
         <w:t xml:space="preserve">Dabei wird </w:t>
       </w:r>
       <w:r>
-        <w:t xml:space="preserve">ein sog. Pivot-Element ermittelt, das dazu dient, das Array zu partitionieren, d.h. in zwei </w:t>
+        <w:t xml:space="preserve">ein sog. Pivot-Element ermittelt, das dazu dient, das Array zu partitionieren, d.h. </w:t>
+      </w:r>
+      <w:r>
+        <w:t>es wird in drei</w:t>
+      </w:r>
+      <w:r>
+        <w:t xml:space="preserve"> </w:t>
       </w:r>
       <w:r>
         <w:t>Teile</w:t>
       </w:r>
       <w:r>
-        <w:t xml:space="preserve"> aufzuteilen. Das Pivot muss dazu an die dafür korrekte Position innerh</w:t>
+        <w:t xml:space="preserve"> auf</w:t>
+      </w:r>
+      <w:r>
+        <w:t>geteilt</w:t>
+      </w:r>
+      <w:r>
+        <w:t xml:space="preserve"> (Alle Elemente kleiner als das Pivot, das Pivot selbst und </w:t>
+      </w:r>
+      <w:r>
+        <w:t xml:space="preserve">alle </w:t>
+      </w:r>
+      <w:r>
+        <w:t>Elemente</w:t>
+      </w:r>
+      <w:r>
+        <w:t xml:space="preserve"> größer-gleich als das Pivot)</w:t>
+      </w:r>
+      <w:r>
+        <w:t>. Das Pivot muss dazu an die dafür korrekte Position innerh</w:t>
       </w:r>
       <w:r>
         <w:t>alb des Arrays platziert werden, um zu gewährleisten, dass nach der Teilung alle Elemente, die kleiner als das Pivot si</w:t>
       </w:r>
       <w:r>
-        <w:t xml:space="preserve">nd, sich im linken Teil </w:t>
-      </w:r>
-      <w:r>
-        <w:t>und die Größeren im rechten Teil</w:t>
-      </w:r>
-      <w:r>
-        <w:t xml:space="preserve"> befinden</w:t>
-      </w:r>
-      <w:r>
-        <w:t xml:space="preserve"> (</w:t>
-      </w:r>
-      <w:r>
-        <w:t xml:space="preserve">der rechte Teil </w:t>
-      </w:r>
-      <w:r>
-        <w:t>kann Elemente enthalten, die gleich dem Pivot sind).</w:t>
+        <w:t>nd, sich im linken Teil</w:t>
+      </w:r>
+      <w:r>
+        <w:t xml:space="preserve"> befinden,</w:t>
+      </w:r>
+      <w:r>
+        <w:t xml:space="preserve"> die Größeren</w:t>
+      </w:r>
+      <w:r>
+        <w:t xml:space="preserve"> oder Gleichen</w:t>
+      </w:r>
+      <w:r>
+        <w:t xml:space="preserve"> im rechten Teil</w:t>
+      </w:r>
+      <w:r>
+        <w:t>.</w:t>
+      </w:r>
+      <w:r>
+        <w:t xml:space="preserve"> Für d</w:t>
+      </w:r>
+      <w:r>
+        <w:t>ie Vorgabe der Aufgabenstellung</w:t>
+      </w:r>
+      <w:r>
+        <w:t xml:space="preserve"> wiederholen wir den Vorgang</w:t>
+      </w:r>
+      <w:r>
+        <w:t xml:space="preserve"> der Partitionierung</w:t>
+      </w:r>
+      <w:r>
+        <w:t xml:space="preserve"> für alle, sich durch die Partitionierung ergebenen, Teilarrays mit mehr als elf Elementen. Für Teilarrays mit gleich oder weniger als elf Elementen</w:t>
+      </w:r>
+      <w:r>
+        <w:t>,</w:t>
+      </w:r>
+      <w:r>
+        <w:t xml:space="preserve"> verwenden wir einen Sortieralgorithmus aus der zweiten Praktikumsaufgabe (Selection Sort bzw. Insertion Sort).</w:t>
+      </w:r>
+    </w:p>
+    <w:p>
+      <w:pPr>
+        <w:pStyle w:val="berschrift2"/>
+      </w:pPr>
+      <w:r>
+        <w:t>Pa</w:t>
+      </w:r>
+      <w:r>
+        <w:t>rtitionierung</w:t>
+      </w:r>
+    </w:p>
+    <w:p>
+      <w:r>
+        <w:t>Zuerst wird ein Pivot-Element bestimmt (im Folgenden abgekürzt mit „Pivot“)</w:t>
+      </w:r>
+      <w:r>
+        <w:t xml:space="preserve">. Bei </w:t>
+      </w:r>
+      <w:r>
+        <w:rPr>
+          <w:rFonts w:eastAsiaTheme="majorEastAsia"/>
+          <w:sz w:val="20"/>
+          <w:szCs w:val="20"/>
+        </w:rPr>
+        <w:t>quicksortRekursiv</w:t>
+      </w:r>
+      <w:r>
+        <w:t xml:space="preserve"> wird das linkteste Element des (Teil-)Arrays als Pivot gewählt, bei </w:t>
+      </w:r>
+      <w:r>
+        <w:rPr>
+          <w:rFonts w:eastAsiaTheme="majorEastAsia"/>
+          <w:sz w:val="20"/>
+          <w:szCs w:val="20"/>
+        </w:rPr>
+        <w:t>quicksortRandom</w:t>
+      </w:r>
+      <w:r>
+        <w:t xml:space="preserve"> wird ein zufälliges Pivot  aus dem (Teil-)Array gewählt.</w:t>
+      </w:r>
+      <w:r>
+        <w:t xml:space="preserve"> </w:t>
+      </w:r>
+      <w:r>
+        <w:t>Dieses Pivot muss an der korrekten Stelle im (Teil-)Array positioniert werden.</w:t>
+      </w:r>
+      <w:r>
+        <w:t xml:space="preserve"> </w:t>
+      </w:r>
+      <w:r>
+        <w:t>Dazu werden alle Elemente, außer de</w:t>
+      </w:r>
+      <w:r>
+        <w:t>m Pivot</w:t>
+      </w:r>
+      <w:r>
+        <w:t>, als zugedeckte Karten betrachtet.</w:t>
+      </w:r>
+      <w:r>
+        <w:t xml:space="preserve"> </w:t>
+      </w:r>
+      <w:r>
+        <w:t>Nun werden alle verdeckten Karten von links nach rechts sukzessive aufgedeckt und mit dem Pivot verglichen.</w:t>
+      </w:r>
+      <w:r>
+        <w:t xml:space="preserve"> </w:t>
+      </w:r>
+      <w:r>
+        <w:t>Ist die Karte größer als das Pivot oder gleich, bleibt die Karte aufgedeckt und es wird die nächste Karte aufgedeckt.</w:t>
+      </w:r>
+      <w:r>
+        <w:t xml:space="preserve"> </w:t>
+      </w:r>
+      <w:r>
+        <w:t>Ist die Karte kleiner als das Pivot, wird sie mit der Ersten, der aufgedeckten Karten (falls vorhanden), getauscht und die kleinere Karte zugedeckt.</w:t>
       </w:r>
       <w:r>
         <w:br/>
       </w:r>
-    </w:p>
+      <w:r>
+        <w:t xml:space="preserve">Falls </w:t>
+      </w:r>
+      <w:r>
+        <w:t xml:space="preserve">sich </w:t>
+      </w:r>
+      <w:r>
+        <w:t xml:space="preserve">das Pivot </w:t>
+      </w:r>
+      <w:r>
+        <w:t>unter</w:t>
+      </w:r>
+      <w:r>
+        <w:t xml:space="preserve"> de</w:t>
+      </w:r>
+      <w:r>
+        <w:t>n</w:t>
+      </w:r>
+      <w:r>
+        <w:t xml:space="preserve"> offenen Karten befindet, wird es mit der </w:t>
+      </w:r>
+      <w:r>
+        <w:t>ersten</w:t>
+      </w:r>
+      <w:r>
+        <w:t xml:space="preserve"> offenen Karte getauscht.</w:t>
+      </w:r>
+      <w:r>
+        <w:br/>
+      </w:r>
+      <w:r>
+        <w:t>Falls sich das Pivot unter den geschlossenen Karten befindet, wird es mit der letzten geschlossenen</w:t>
+      </w:r>
+      <w:r>
+        <w:t xml:space="preserve"> K</w:t>
+      </w:r>
+      <w:r>
+        <w:t>arte getauscht.</w:t>
+      </w:r>
+      <w:r>
+        <w:br/>
+        <w:t>Andernfalls befindet sich das Pivot bereits an der richtigen Stelle.</w:t>
+      </w:r>
+    </w:p>
+    <w:p>
+      <w:r>
+        <w:lastRenderedPageBreak/>
+        <w:t>Nach der Partitionierung werden die sich ergebenen Teilarrays, wie in der Übersicht beschrieben, weiterverarbeitet.</w:t>
+      </w:r>
+    </w:p>
+    <w:p/>
     <w:p>
       <w:pPr>
         <w:pStyle w:val="berschrift2"/>
       </w:pPr>
-      <w:proofErr w:type="spellStart"/>
-      <w:r>
-        <w:t>quicksortRekursiv</w:t>
-      </w:r>
-      <w:proofErr w:type="spellEnd"/>
-      <w:r>
-        <w:t xml:space="preserve">: </w:t>
-      </w:r>
-      <w:proofErr w:type="spellStart"/>
-      <w:r>
-        <w:t>array</w:t>
-      </w:r>
-      <w:proofErr w:type="spellEnd"/>
-      <w:r>
-        <w:t xml:space="preserve"> x </w:t>
-      </w:r>
-      <w:proofErr w:type="spellStart"/>
-      <w:r>
-        <w:t>pos</w:t>
-      </w:r>
-      <w:proofErr w:type="spellEnd"/>
-      <w:r>
-        <w:t xml:space="preserve"> x </w:t>
-      </w:r>
-      <w:proofErr w:type="spellStart"/>
-      <w:r>
-        <w:t>pos</w:t>
-      </w:r>
-      <w:proofErr w:type="spellEnd"/>
-      <w:r>
-        <w:t xml:space="preserve"> </w:t>
+      <w:r>
+        <w:t>Funktionssignaturen</w:t>
+      </w:r>
+    </w:p>
+    <w:p>
+      <w:pPr>
+        <w:pStyle w:val="berschrift3"/>
+      </w:pPr>
+      <w:r>
+        <w:t xml:space="preserve">quicksortRekursiv: array x pos x pos </w:t>
       </w:r>
       <w:r>
         <w:sym w:font="Wingdings" w:char="F0E0"/>
       </w:r>
       <w:r>
-        <w:t xml:space="preserve"> </w:t>
-      </w:r>
-      <w:proofErr w:type="spellStart"/>
-      <w:r>
-        <w:t>array</w:t>
-      </w:r>
-      <w:proofErr w:type="spellEnd"/>
-      <w:r>
-        <w:t xml:space="preserve"> x </w:t>
-      </w:r>
-      <w:proofErr w:type="spellStart"/>
-      <w:r>
-        <w:t>messdaten</w:t>
-      </w:r>
-      <w:proofErr w:type="spellEnd"/>
-    </w:p>
-    <w:p/>
-    <w:p>
-      <w:pPr>
-        <w:pStyle w:val="berschrift2"/>
-      </w:pPr>
-      <w:proofErr w:type="spellStart"/>
-      <w:r>
-        <w:t>quicksortRandom</w:t>
-      </w:r>
-      <w:proofErr w:type="spellEnd"/>
-      <w:r>
-        <w:t xml:space="preserve">: </w:t>
-      </w:r>
-      <w:proofErr w:type="spellStart"/>
-      <w:r>
-        <w:t>array</w:t>
-      </w:r>
-      <w:proofErr w:type="spellEnd"/>
-      <w:r>
-        <w:t xml:space="preserve"> x </w:t>
-      </w:r>
-      <w:proofErr w:type="spellStart"/>
-      <w:r>
-        <w:t>pos</w:t>
-      </w:r>
-      <w:proofErr w:type="spellEnd"/>
-      <w:r>
-        <w:t xml:space="preserve"> x </w:t>
-      </w:r>
-      <w:proofErr w:type="spellStart"/>
-      <w:r>
-        <w:t>pos</w:t>
-      </w:r>
-      <w:proofErr w:type="spellEnd"/>
-      <w:r>
-        <w:t xml:space="preserve"> </w:t>
-      </w:r>
-      <w:r>
+        <w:t xml:space="preserve"> array x messdaten</w:t>
+      </w:r>
+    </w:p>
+    <w:p>
+      <w:pPr>
+        <w:pStyle w:val="Untertitel"/>
+        <w:rPr>
+          <w:sz w:val="20"/>
+          <w:szCs w:val="20"/>
+        </w:rPr>
+      </w:pPr>
+      <w:r>
+        <w:rPr>
+          <w:sz w:val="20"/>
+          <w:szCs w:val="20"/>
+        </w:rPr>
+        <w:t>(Zu sortierendes Array x Startposition x</w:t>
+      </w:r>
+      <w:r>
+        <w:rPr>
+          <w:sz w:val="20"/>
+          <w:szCs w:val="20"/>
+        </w:rPr>
+        <w:t xml:space="preserve"> Endposition) </w:t>
+      </w:r>
+      <w:r>
+        <w:rPr>
+          <w:sz w:val="20"/>
+          <w:szCs w:val="20"/>
+        </w:rPr>
         <w:sym w:font="Wingdings" w:char="F0E0"/>
       </w:r>
       <w:r>
-        <w:t xml:space="preserve"> </w:t>
-      </w:r>
-      <w:proofErr w:type="spellStart"/>
-      <w:r>
-        <w:t>array</w:t>
-      </w:r>
-      <w:proofErr w:type="spellEnd"/>
-      <w:r>
-        <w:t xml:space="preserve"> x </w:t>
-      </w:r>
-      <w:proofErr w:type="spellStart"/>
-      <w:r>
-        <w:t>messdate</w:t>
+        <w:rPr>
+          <w:sz w:val="20"/>
+          <w:szCs w:val="20"/>
+        </w:rPr>
+        <w:t xml:space="preserve"> (Sortiertes Array x Messdaten)</w:t>
+      </w:r>
+    </w:p>
+    <w:p>
+      <w:pPr>
+        <w:pStyle w:val="berschrift3"/>
+      </w:pPr>
+      <w:r>
+        <w:t xml:space="preserve">quicksortRandom: array x pos x pos </w:t>
+      </w:r>
+      <w:r>
+        <w:sym w:font="Wingdings" w:char="F0E0"/>
+      </w:r>
+      <w:r>
+        <w:t xml:space="preserve"> array x messdate</w:t>
       </w:r>
       <w:r>
         <w:t>n</w:t>
       </w:r>
-      <w:proofErr w:type="spellEnd"/>
+    </w:p>
+    <w:p>
+      <w:pPr>
+        <w:pStyle w:val="Untertitel"/>
+        <w:rPr>
+          <w:sz w:val="20"/>
+          <w:szCs w:val="20"/>
+        </w:rPr>
+      </w:pPr>
+      <w:r>
+        <w:rPr>
+          <w:sz w:val="20"/>
+          <w:szCs w:val="20"/>
+        </w:rPr>
+        <w:t>(Zu sortierendes Array x Startposition x</w:t>
+      </w:r>
+      <w:r>
+        <w:rPr>
+          <w:sz w:val="20"/>
+          <w:szCs w:val="20"/>
+        </w:rPr>
+        <w:t xml:space="preserve"> Endposition) </w:t>
+      </w:r>
+      <w:r>
+        <w:rPr>
+          <w:sz w:val="20"/>
+          <w:szCs w:val="20"/>
+        </w:rPr>
+        <w:sym w:font="Wingdings" w:char="F0E0"/>
+      </w:r>
+      <w:r>
+        <w:rPr>
+          <w:sz w:val="20"/>
+          <w:szCs w:val="20"/>
+        </w:rPr>
+        <w:t xml:space="preserve"> (Sortiertes Array x Messdaten)</w:t>
+      </w:r>
     </w:p>
     <w:sectPr>
       <w:pgSz w:w="11906" w:h="16838"/>
@@ -1227,6 +1409,57 @@
     <w:rPr>
       <w:color w:val="0000FF" w:themeColor="hyperlink"/>
       <w:u w:val="single"/>
+    </w:rPr>
+  </w:style>
+  <w:style w:type="character" w:styleId="BesuchterHyperlink">
+    <w:name w:val="FollowedHyperlink"/>
+    <w:basedOn w:val="Absatz-Standardschriftart"/>
+    <w:uiPriority w:val="99"/>
+    <w:semiHidden/>
+    <w:unhideWhenUsed/>
+    <w:rsid w:val="007F4088"/>
+    <w:rPr>
+      <w:color w:val="800080" w:themeColor="followedHyperlink"/>
+      <w:u w:val="single"/>
+    </w:rPr>
+  </w:style>
+  <w:style w:type="paragraph" w:styleId="Untertitel">
+    <w:name w:val="Subtitle"/>
+    <w:basedOn w:val="Standard"/>
+    <w:next w:val="Standard"/>
+    <w:link w:val="UntertitelZchn"/>
+    <w:uiPriority w:val="11"/>
+    <w:qFormat/>
+    <w:rsid w:val="00D05D08"/>
+    <w:pPr>
+      <w:numPr>
+        <w:ilvl w:val="1"/>
+      </w:numPr>
+    </w:pPr>
+    <w:rPr>
+      <w:rFonts w:asciiTheme="majorHAnsi" w:eastAsiaTheme="majorEastAsia" w:hAnsiTheme="majorHAnsi" w:cstheme="majorBidi"/>
+      <w:i/>
+      <w:iCs/>
+      <w:color w:val="4F81BD" w:themeColor="accent1"/>
+      <w:spacing w:val="15"/>
+      <w:sz w:val="24"/>
+      <w:szCs w:val="24"/>
+    </w:rPr>
+  </w:style>
+  <w:style w:type="character" w:customStyle="1" w:styleId="UntertitelZchn">
+    <w:name w:val="Untertitel Zchn"/>
+    <w:basedOn w:val="Absatz-Standardschriftart"/>
+    <w:link w:val="Untertitel"/>
+    <w:uiPriority w:val="11"/>
+    <w:rsid w:val="00D05D08"/>
+    <w:rPr>
+      <w:rFonts w:asciiTheme="majorHAnsi" w:eastAsiaTheme="majorEastAsia" w:hAnsiTheme="majorHAnsi" w:cstheme="majorBidi"/>
+      <w:i/>
+      <w:iCs/>
+      <w:color w:val="4F81BD" w:themeColor="accent1"/>
+      <w:spacing w:val="15"/>
+      <w:sz w:val="24"/>
+      <w:szCs w:val="24"/>
     </w:rPr>
   </w:style>
 </w:styles>

</xml_diff>